<commit_message>
Modify some use case scenarios
</commit_message>
<xml_diff>
--- a/Use case diagram and scenario.docx
+++ b/Use case diagram and scenario.docx
@@ -23,6 +23,9 @@
     </w:p>
     <w:p>
       <w:r>
+        <w:rPr>
+          <w:noProof/>
+        </w:rPr>
         <w:drawing>
           <wp:inline distT="0" distB="0" distL="0" distR="0" wp14:anchorId="276C6743" wp14:editId="0C5C35E1">
             <wp:extent cx="5731510" cy="4215130"/>
@@ -170,6 +173,11 @@
             <w:r>
               <w:t>Client</w:t>
             </w:r>
+            <w:r>
+              <w:t>, Administrator</w:t>
+            </w:r>
+            <w:bookmarkStart w:id="0" w:name="_GoBack"/>
+            <w:bookmarkEnd w:id="0"/>
           </w:p>
         </w:tc>
       </w:tr>
@@ -276,10 +284,7 @@
               <w:t>2-</w:t>
             </w:r>
             <w:r>
-              <w:t xml:space="preserve"> </w:t>
-            </w:r>
-            <w:r>
-              <w:t xml:space="preserve">Client </w:t>
+              <w:t xml:space="preserve"> Client </w:t>
             </w:r>
             <w:r>
               <w:t>enter an email and password.</w:t>
@@ -318,10 +323,7 @@
               <w:t xml:space="preserve">7-system sends conformation email to the user to check if the email is actually </w:t>
             </w:r>
             <w:r>
-              <w:t>Client</w:t>
-            </w:r>
-            <w:r>
-              <w:t xml:space="preserve">’s </w:t>
+              <w:t xml:space="preserve">Client’s </w:t>
             </w:r>
             <w:r>
               <w:t>own</w:t>
@@ -374,13 +376,7 @@
               </w:numPr>
             </w:pPr>
             <w:r>
-              <w:t>system refuses the provided informati</w:t>
-            </w:r>
-            <w:r>
-              <w:t>on and ask the user to enter it</w:t>
-            </w:r>
-            <w:r>
-              <w:t xml:space="preserve"> again.</w:t>
+              <w:t>system refuses the provided information and ask the user to enter it again.</w:t>
             </w:r>
           </w:p>
           <w:p>
@@ -581,7 +577,6 @@
           <w:p>
             <w:pPr>
               <w:rPr>
-                <w:rFonts w:hint="cs"/>
                 <w:rtl/>
                 <w:lang w:bidi="ar-EG"/>
               </w:rPr>
@@ -1442,10 +1437,7 @@
         </w:tc>
       </w:tr>
     </w:tbl>
-    <w:p>
-      <w:bookmarkStart w:id="0" w:name="_GoBack"/>
-      <w:bookmarkEnd w:id="0"/>
-    </w:p>
+    <w:p/>
     <w:sectPr>
       <w:pgSz w:w="11906" w:h="16838"/>
       <w:pgMar w:top="1440" w:right="1440" w:bottom="1440" w:left="1440" w:header="720" w:footer="720" w:gutter="0"/>

</xml_diff>